<commit_message>
alteracao artefato 17 e 21
</commit_message>
<xml_diff>
--- a/21. Análise do Ciclo de Vida.docx
+++ b/21. Análise do Ciclo de Vida.docx
@@ -42,7 +42,7 @@
             <wp:positionV relativeFrom="paragraph">
               <wp:posOffset>635</wp:posOffset>
             </wp:positionV>
-            <wp:extent cx="5400040" cy="2915920"/>
+            <wp:extent cx="5400040" cy="3237230"/>
             <wp:effectExtent l="0" t="0" r="0" b="0"/>
             <wp:wrapSquare wrapText="largest"/>
             <wp:docPr id="1" name="Figura1" descr=""/>
@@ -67,7 +67,7 @@
                   <pic:spPr bwMode="auto">
                     <a:xfrm>
                       <a:off x="0" y="0"/>
-                      <a:ext cx="5400040" cy="2915920"/>
+                      <a:ext cx="5400040" cy="3237230"/>
                     </a:xfrm>
                     <a:prstGeom prst="rect">
                       <a:avLst/>
@@ -603,7 +603,7 @@
     <w:rsid w:val="00157865"/>
     <w:pPr>
       <w:tabs>
-        <w:tab w:val="clear" w:pos="708"/>
+        <w:tab w:val="clear" w:pos="408"/>
         <w:tab w:val="center" w:pos="4252" w:leader="none"/>
         <w:tab w:val="right" w:pos="8504" w:leader="none"/>
       </w:tabs>
@@ -620,7 +620,7 @@
     <w:rsid w:val="00157865"/>
     <w:pPr>
       <w:tabs>
-        <w:tab w:val="clear" w:pos="708"/>
+        <w:tab w:val="clear" w:pos="408"/>
         <w:tab w:val="center" w:pos="4252" w:leader="none"/>
         <w:tab w:val="right" w:pos="8504" w:leader="none"/>
       </w:tabs>

</xml_diff>

<commit_message>
Correção dos artefatos 3, 7, 9, 12, 13, 14, 17 e 21
</commit_message>
<xml_diff>
--- a/21. Análise do Ciclo de Vida.docx
+++ b/21. Análise do Ciclo de Vida.docx
@@ -1,9 +1,10 @@
 
 <file path=word/document.xml><?xml version="1.0" encoding="utf-8"?>
-<w:document xmlns:wpc="http://schemas.microsoft.com/office/word/2010/wordprocessingCanvas" xmlns:cx="http://schemas.microsoft.com/office/drawing/2014/chartex" xmlns:cx1="http://schemas.microsoft.com/office/drawing/2015/9/8/chartex" xmlns:cx2="http://schemas.microsoft.com/office/drawing/2015/10/21/chartex" xmlns:cx3="http://schemas.microsoft.com/office/drawing/2016/5/9/chartex" xmlns:cx4="http://schemas.microsoft.com/office/drawing/2016/5/10/chartex" xmlns:cx5="http://schemas.microsoft.com/office/drawing/2016/5/11/chartex" xmlns:cx6="http://schemas.microsoft.com/office/drawing/2016/5/12/chartex" xmlns:cx7="http://schemas.microsoft.com/office/drawing/2016/5/13/chartex" xmlns:cx8="http://schemas.microsoft.com/office/drawing/2016/5/14/chartex" xmlns:mc="http://schemas.openxmlformats.org/markup-compatibility/2006" xmlns:aink="http://schemas.microsoft.com/office/drawing/2016/ink" xmlns:am3d="http://schemas.microsoft.com/office/drawing/2017/model3d" xmlns:o="urn:schemas-microsoft-com:office:office" xmlns:r="http://schemas.openxmlformats.org/officeDocument/2006/relationships" xmlns:m="http://schemas.openxmlformats.org/officeDocument/2006/math" xmlns:v="urn:schemas-microsoft-com:vml" xmlns:wp14="http://schemas.microsoft.com/office/word/2010/wordprocessingDrawing" xmlns:wp="http://schemas.openxmlformats.org/drawingml/2006/wordprocessingDrawing" xmlns:w10="urn:schemas-microsoft-com:office:word" xmlns:w="http://schemas.openxmlformats.org/wordprocessingml/2006/main" xmlns:w14="http://schemas.microsoft.com/office/word/2010/wordml" xmlns:w15="http://schemas.microsoft.com/office/word/2012/wordml" xmlns:w16cex="http://schemas.microsoft.com/office/word/2018/wordml/cex" xmlns:w16cid="http://schemas.microsoft.com/office/word/2016/wordml/cid" xmlns:w16="http://schemas.microsoft.com/office/word/2018/wordml" xmlns:w16sdtdh="http://schemas.microsoft.com/office/word/2020/wordml/sdtdatahash" xmlns:w16se="http://schemas.microsoft.com/office/word/2015/wordml/symex" xmlns:wpg="http://schemas.microsoft.com/office/word/2010/wordprocessingGroup" xmlns:wpi="http://schemas.microsoft.com/office/word/2010/wordprocessingInk" xmlns:wne="http://schemas.microsoft.com/office/word/2006/wordml" xmlns:wps="http://schemas.microsoft.com/office/word/2010/wordprocessingShape" mc:Ignorable="w14 w15 w16se w16cid w16 w16cex w16sdtdh wp14">
+<w:document xmlns:o="urn:schemas-microsoft-com:office:office" xmlns:r="http://schemas.openxmlformats.org/officeDocument/2006/relationships" xmlns:v="urn:schemas-microsoft-com:vml" xmlns:w="http://schemas.openxmlformats.org/wordprocessingml/2006/main" xmlns:w10="urn:schemas-microsoft-com:office:word" xmlns:wp="http://schemas.openxmlformats.org/drawingml/2006/wordprocessingDrawing" xmlns:wps="http://schemas.microsoft.com/office/word/2010/wordprocessingShape" xmlns:wpg="http://schemas.microsoft.com/office/word/2010/wordprocessingGroup" xmlns:mc="http://schemas.openxmlformats.org/markup-compatibility/2006" xmlns:wp14="http://schemas.microsoft.com/office/word/2010/wordprocessingDrawing" xmlns:w14="http://schemas.microsoft.com/office/word/2010/wordml" mc:Ignorable="w14 wp14">
   <w:body>
     <w:p>
       <w:pPr>
+        <w:pStyle w:val="Normal"/>
         <w:jc w:val="center"/>
         <w:rPr>
           <w:rFonts w:ascii="Arial" w:hAnsi="Arial" w:cs="Arial"/>
@@ -13,21 +14,61 @@
       </w:pPr>
       <w:r>
         <w:rPr>
-          <w:noProof/>
+          <w:rFonts w:cs="Arial" w:ascii="Arial" w:hAnsi="Arial"/>
+          <w:sz w:val="40"/>
+          <w:szCs w:val="40"/>
         </w:rPr>
+        <w:t xml:space="preserve">Análise de Ciclo de Vida: </w:t>
+      </w:r>
+      <w:r>
+        <w:rPr>
+          <w:rFonts w:cs="Arial" w:ascii="Arial" w:hAnsi="Arial"/>
+          <w:sz w:val="40"/>
+          <w:szCs w:val="40"/>
+        </w:rPr>
+        <w:t>Tratar venda da excursão</w:t>
+      </w:r>
+    </w:p>
+    <w:p>
+      <w:pPr>
+        <w:pStyle w:val="Normal"/>
+        <w:jc w:val="center"/>
+        <w:rPr>
+          <w:rFonts w:ascii="Arial" w:hAnsi="Arial" w:cs="Arial"/>
+          <w:sz w:val="40"/>
+          <w:szCs w:val="40"/>
+        </w:rPr>
+      </w:pPr>
+      <w:r>
+        <w:rPr/>
+      </w:r>
+    </w:p>
+    <w:p>
+      <w:pPr>
+        <w:pStyle w:val="Normal"/>
+        <w:spacing w:before="0" w:after="160"/>
+        <w:jc w:val="center"/>
+        <w:rPr>
+          <w:rFonts w:ascii="Arial" w:hAnsi="Arial" w:cs="Arial"/>
+          <w:sz w:val="40"/>
+          <w:szCs w:val="40"/>
+        </w:rPr>
+      </w:pPr>
+      <w:r>
+        <w:rPr/>
         <w:drawing>
-          <wp:anchor distT="0" distB="0" distL="0" distR="0" simplePos="0" relativeHeight="251658752" behindDoc="0" locked="0" layoutInCell="1" allowOverlap="1" wp14:anchorId="4218187F" wp14:editId="7B509F63">
+          <wp:anchor behindDoc="0" distT="0" distB="0" distL="0" distR="0" simplePos="0" locked="0" layoutInCell="1" allowOverlap="1" relativeHeight="2">
             <wp:simplePos x="0" y="0"/>
             <wp:positionH relativeFrom="column">
-              <wp:posOffset>-899795</wp:posOffset>
+              <wp:align>center</wp:align>
             </wp:positionH>
             <wp:positionV relativeFrom="paragraph">
-              <wp:posOffset>524510</wp:posOffset>
+              <wp:posOffset>635</wp:posOffset>
             </wp:positionV>
-            <wp:extent cx="10703560" cy="6496050"/>
+            <wp:extent cx="6858000" cy="4181475"/>
             <wp:effectExtent l="0" t="0" r="0" b="0"/>
             <wp:wrapSquare wrapText="largest"/>
-            <wp:docPr id="1" name="Figura1"/>
+            <wp:docPr id="1" name="Figura1" descr=""/>
             <wp:cNvGraphicFramePr>
               <a:graphicFrameLocks xmlns:a="http://schemas.openxmlformats.org/drawingml/2006/main" noChangeAspect="1"/>
             </wp:cNvGraphicFramePr>
@@ -35,13 +76,13 @@
               <a:graphicData uri="http://schemas.openxmlformats.org/drawingml/2006/picture">
                 <pic:pic xmlns:pic="http://schemas.openxmlformats.org/drawingml/2006/picture">
                   <pic:nvPicPr>
-                    <pic:cNvPr id="1" name="Figura1"/>
+                    <pic:cNvPr id="1" name="Figura1" descr=""/>
                     <pic:cNvPicPr>
                       <a:picLocks noChangeAspect="1" noChangeArrowheads="1"/>
                     </pic:cNvPicPr>
                   </pic:nvPicPr>
                   <pic:blipFill>
-                    <a:blip r:embed="rId6"/>
+                    <a:blip r:embed="rId2"/>
                     <a:stretch>
                       <a:fillRect/>
                     </a:stretch>
@@ -49,7 +90,7 @@
                   <pic:spPr bwMode="auto">
                     <a:xfrm>
                       <a:off x="0" y="0"/>
-                      <a:ext cx="10703560" cy="6496050"/>
+                      <a:ext cx="6858000" cy="4181475"/>
                     </a:xfrm>
                     <a:prstGeom prst="rect">
                       <a:avLst/>
@@ -58,112 +99,50 @@
                 </pic:pic>
               </a:graphicData>
             </a:graphic>
-            <wp14:sizeRelH relativeFrom="margin">
-              <wp14:pctWidth>0</wp14:pctWidth>
-            </wp14:sizeRelH>
-            <wp14:sizeRelV relativeFrom="margin">
-              <wp14:pctHeight>0</wp14:pctHeight>
-            </wp14:sizeRelV>
           </wp:anchor>
         </w:drawing>
       </w:r>
-      <w:r>
-        <w:rPr>
-          <w:rFonts w:ascii="Arial" w:hAnsi="Arial" w:cs="Arial"/>
-          <w:sz w:val="40"/>
-          <w:szCs w:val="40"/>
-        </w:rPr>
-        <w:t>Análise de Ciclo de Vida</w:t>
-      </w:r>
     </w:p>
     <w:sectPr>
-      <w:pgSz w:w="16838" w:h="11906" w:orient="landscape"/>
-      <w:pgMar w:top="284" w:right="1417" w:bottom="1701" w:left="1417" w:header="0" w:footer="0" w:gutter="0"/>
-      <w:cols w:space="720"/>
-      <w:formProt w:val="0"/>
-      <w:docGrid w:linePitch="360" w:charSpace="4096"/>
+      <w:type w:val="nextPage"/>
+      <w:pgSz w:orient="landscape" w:w="16838" w:h="11906"/>
+      <w:pgMar w:left="1417" w:right="1417" w:header="0" w:top="284" w:footer="0" w:bottom="1701" w:gutter="0"/>
+      <w:pgNumType w:fmt="decimal"/>
+      <w:formProt w:val="false"/>
+      <w:textDirection w:val="lrTb"/>
+      <w:docGrid w:type="default" w:linePitch="360" w:charSpace="4096"/>
     </w:sectPr>
   </w:body>
 </w:document>
 </file>
 
-<file path=word/endnotes.xml><?xml version="1.0" encoding="utf-8"?>
-<w:endnotes xmlns:wpc="http://schemas.microsoft.com/office/word/2010/wordprocessingCanvas" xmlns:cx="http://schemas.microsoft.com/office/drawing/2014/chartex" xmlns:cx1="http://schemas.microsoft.com/office/drawing/2015/9/8/chartex" xmlns:cx2="http://schemas.microsoft.com/office/drawing/2015/10/21/chartex" xmlns:cx3="http://schemas.microsoft.com/office/drawing/2016/5/9/chartex" xmlns:cx4="http://schemas.microsoft.com/office/drawing/2016/5/10/chartex" xmlns:cx5="http://schemas.microsoft.com/office/drawing/2016/5/11/chartex" xmlns:cx6="http://schemas.microsoft.com/office/drawing/2016/5/12/chartex" xmlns:cx7="http://schemas.microsoft.com/office/drawing/2016/5/13/chartex" xmlns:cx8="http://schemas.microsoft.com/office/drawing/2016/5/14/chartex" xmlns:mc="http://schemas.openxmlformats.org/markup-compatibility/2006" xmlns:aink="http://schemas.microsoft.com/office/drawing/2016/ink" xmlns:am3d="http://schemas.microsoft.com/office/drawing/2017/model3d" xmlns:o="urn:schemas-microsoft-com:office:office" xmlns:r="http://schemas.openxmlformats.org/officeDocument/2006/relationships" xmlns:m="http://schemas.openxmlformats.org/officeDocument/2006/math" xmlns:v="urn:schemas-microsoft-com:vml" xmlns:wp14="http://schemas.microsoft.com/office/word/2010/wordprocessingDrawing" xmlns:wp="http://schemas.openxmlformats.org/drawingml/2006/wordprocessingDrawing" xmlns:w10="urn:schemas-microsoft-com:office:word" xmlns:w="http://schemas.openxmlformats.org/wordprocessingml/2006/main" xmlns:w14="http://schemas.microsoft.com/office/word/2010/wordml" xmlns:w15="http://schemas.microsoft.com/office/word/2012/wordml" xmlns:w16cex="http://schemas.microsoft.com/office/word/2018/wordml/cex" xmlns:w16cid="http://schemas.microsoft.com/office/word/2016/wordml/cid" xmlns:w16="http://schemas.microsoft.com/office/word/2018/wordml" xmlns:w16sdtdh="http://schemas.microsoft.com/office/word/2020/wordml/sdtdatahash" xmlns:w16se="http://schemas.microsoft.com/office/word/2015/wordml/symex" xmlns:wpg="http://schemas.microsoft.com/office/word/2010/wordprocessingGroup" xmlns:wpi="http://schemas.microsoft.com/office/word/2010/wordprocessingInk" xmlns:wne="http://schemas.microsoft.com/office/word/2006/wordml" xmlns:wps="http://schemas.microsoft.com/office/word/2010/wordprocessingShape" mc:Ignorable="w14 w15 w16se w16cid w16 w16cex w16sdtdh wp14">
-  <w:endnote w:type="separator" w:id="-1">
-    <w:p>
-      <w:pPr>
-        <w:spacing w:after="0" w:line="240" w:lineRule="auto"/>
-      </w:pPr>
-      <w:r>
-        <w:separator/>
-      </w:r>
-    </w:p>
-  </w:endnote>
-  <w:endnote w:type="continuationSeparator" w:id="0">
-    <w:p>
-      <w:pPr>
-        <w:spacing w:after="0" w:line="240" w:lineRule="auto"/>
-      </w:pPr>
-      <w:r>
-        <w:continuationSeparator/>
-      </w:r>
-    </w:p>
-  </w:endnote>
-</w:endnotes>
-</file>
-
-<file path=word/footnotes.xml><?xml version="1.0" encoding="utf-8"?>
-<w:footnotes xmlns:wpc="http://schemas.microsoft.com/office/word/2010/wordprocessingCanvas" xmlns:cx="http://schemas.microsoft.com/office/drawing/2014/chartex" xmlns:cx1="http://schemas.microsoft.com/office/drawing/2015/9/8/chartex" xmlns:cx2="http://schemas.microsoft.com/office/drawing/2015/10/21/chartex" xmlns:cx3="http://schemas.microsoft.com/office/drawing/2016/5/9/chartex" xmlns:cx4="http://schemas.microsoft.com/office/drawing/2016/5/10/chartex" xmlns:cx5="http://schemas.microsoft.com/office/drawing/2016/5/11/chartex" xmlns:cx6="http://schemas.microsoft.com/office/drawing/2016/5/12/chartex" xmlns:cx7="http://schemas.microsoft.com/office/drawing/2016/5/13/chartex" xmlns:cx8="http://schemas.microsoft.com/office/drawing/2016/5/14/chartex" xmlns:mc="http://schemas.openxmlformats.org/markup-compatibility/2006" xmlns:aink="http://schemas.microsoft.com/office/drawing/2016/ink" xmlns:am3d="http://schemas.microsoft.com/office/drawing/2017/model3d" xmlns:o="urn:schemas-microsoft-com:office:office" xmlns:r="http://schemas.openxmlformats.org/officeDocument/2006/relationships" xmlns:m="http://schemas.openxmlformats.org/officeDocument/2006/math" xmlns:v="urn:schemas-microsoft-com:vml" xmlns:wp14="http://schemas.microsoft.com/office/word/2010/wordprocessingDrawing" xmlns:wp="http://schemas.openxmlformats.org/drawingml/2006/wordprocessingDrawing" xmlns:w10="urn:schemas-microsoft-com:office:word" xmlns:w="http://schemas.openxmlformats.org/wordprocessingml/2006/main" xmlns:w14="http://schemas.microsoft.com/office/word/2010/wordml" xmlns:w15="http://schemas.microsoft.com/office/word/2012/wordml" xmlns:w16cex="http://schemas.microsoft.com/office/word/2018/wordml/cex" xmlns:w16cid="http://schemas.microsoft.com/office/word/2016/wordml/cid" xmlns:w16="http://schemas.microsoft.com/office/word/2018/wordml" xmlns:w16sdtdh="http://schemas.microsoft.com/office/word/2020/wordml/sdtdatahash" xmlns:w16se="http://schemas.microsoft.com/office/word/2015/wordml/symex" xmlns:wpg="http://schemas.microsoft.com/office/word/2010/wordprocessingGroup" xmlns:wpi="http://schemas.microsoft.com/office/word/2010/wordprocessingInk" xmlns:wne="http://schemas.microsoft.com/office/word/2006/wordml" xmlns:wps="http://schemas.microsoft.com/office/word/2010/wordprocessingShape" mc:Ignorable="w14 w15 w16se w16cid w16 w16cex w16sdtdh wp14">
-  <w:footnote w:type="separator" w:id="-1">
-    <w:p>
-      <w:pPr>
-        <w:spacing w:after="0" w:line="240" w:lineRule="auto"/>
-      </w:pPr>
-      <w:r>
-        <w:separator/>
-      </w:r>
-    </w:p>
-  </w:footnote>
-  <w:footnote w:type="continuationSeparator" w:id="0">
-    <w:p>
-      <w:pPr>
-        <w:spacing w:after="0" w:line="240" w:lineRule="auto"/>
-      </w:pPr>
-      <w:r>
-        <w:continuationSeparator/>
-      </w:r>
-    </w:p>
-  </w:footnote>
-</w:footnotes>
-</file>
-
 <file path=word/styles.xml><?xml version="1.0" encoding="utf-8"?>
-<w:styles xmlns:mc="http://schemas.openxmlformats.org/markup-compatibility/2006" xmlns:r="http://schemas.openxmlformats.org/officeDocument/2006/relationships" xmlns:w="http://schemas.openxmlformats.org/wordprocessingml/2006/main" xmlns:w14="http://schemas.microsoft.com/office/word/2010/wordml" xmlns:w15="http://schemas.microsoft.com/office/word/2012/wordml" xmlns:w16cex="http://schemas.microsoft.com/office/word/2018/wordml/cex" xmlns:w16cid="http://schemas.microsoft.com/office/word/2016/wordml/cid" xmlns:w16="http://schemas.microsoft.com/office/word/2018/wordml" xmlns:w16sdtdh="http://schemas.microsoft.com/office/word/2020/wordml/sdtdatahash" xmlns:w16se="http://schemas.microsoft.com/office/word/2015/wordml/symex" mc:Ignorable="w14 w15 w16se w16cid w16 w16cex w16sdtdh">
+<w:styles xmlns:w="http://schemas.openxmlformats.org/wordprocessingml/2006/main" xmlns:w14="http://schemas.microsoft.com/office/word/2010/wordml" xmlns:mc="http://schemas.openxmlformats.org/markup-compatibility/2006" mc:Ignorable="w14">
   <w:docDefaults>
     <w:rPrDefault>
       <w:rPr>
-        <w:rFonts w:asciiTheme="minorHAnsi" w:eastAsiaTheme="minorHAnsi" w:hAnsiTheme="minorHAnsi" w:cstheme="minorBidi"/>
+        <w:rFonts w:ascii="Calibri" w:hAnsi="Calibri" w:eastAsia="Calibri" w:cs="" w:asciiTheme="minorHAnsi" w:cstheme="minorBidi" w:eastAsiaTheme="minorHAnsi" w:hAnsiTheme="minorHAnsi"/>
         <w:szCs w:val="22"/>
         <w:lang w:val="pt-BR" w:eastAsia="en-US" w:bidi="ar-SA"/>
       </w:rPr>
     </w:rPrDefault>
     <w:pPrDefault>
       <w:pPr>
-        <w:suppressAutoHyphens/>
+        <w:suppressAutoHyphens w:val="true"/>
       </w:pPr>
     </w:pPrDefault>
   </w:docDefaults>
   <w:latentStyles w:defLockedState="0" w:defUIPriority="99" w:defSemiHidden="0" w:defUnhideWhenUsed="0" w:defQFormat="0" w:count="376">
     <w:lsdException w:name="Normal" w:uiPriority="0" w:qFormat="1"/>
     <w:lsdException w:name="heading 1" w:uiPriority="9" w:qFormat="1"/>
-    <w:lsdException w:name="heading 2" w:semiHidden="1" w:uiPriority="9" w:unhideWhenUsed="1" w:qFormat="1"/>
-    <w:lsdException w:name="heading 3" w:semiHidden="1" w:uiPriority="9" w:unhideWhenUsed="1" w:qFormat="1"/>
-    <w:lsdException w:name="heading 4" w:semiHidden="1" w:uiPriority="9" w:unhideWhenUsed="1" w:qFormat="1"/>
-    <w:lsdException w:name="heading 5" w:semiHidden="1" w:uiPriority="9" w:unhideWhenUsed="1" w:qFormat="1"/>
-    <w:lsdException w:name="heading 6" w:semiHidden="1" w:uiPriority="9" w:unhideWhenUsed="1" w:qFormat="1"/>
-    <w:lsdException w:name="heading 7" w:semiHidden="1" w:uiPriority="9" w:unhideWhenUsed="1" w:qFormat="1"/>
-    <w:lsdException w:name="heading 8" w:semiHidden="1" w:uiPriority="9" w:unhideWhenUsed="1" w:qFormat="1"/>
-    <w:lsdException w:name="heading 9" w:semiHidden="1" w:uiPriority="9" w:unhideWhenUsed="1" w:qFormat="1"/>
+    <w:lsdException w:name="heading 2" w:uiPriority="9" w:semiHidden="1" w:unhideWhenUsed="1" w:qFormat="1"/>
+    <w:lsdException w:name="heading 3" w:uiPriority="9" w:semiHidden="1" w:unhideWhenUsed="1" w:qFormat="1"/>
+    <w:lsdException w:name="heading 4" w:uiPriority="9" w:semiHidden="1" w:unhideWhenUsed="1" w:qFormat="1"/>
+    <w:lsdException w:name="heading 5" w:uiPriority="9" w:semiHidden="1" w:unhideWhenUsed="1" w:qFormat="1"/>
+    <w:lsdException w:name="heading 6" w:uiPriority="9" w:semiHidden="1" w:unhideWhenUsed="1" w:qFormat="1"/>
+    <w:lsdException w:name="heading 7" w:uiPriority="9" w:semiHidden="1" w:unhideWhenUsed="1" w:qFormat="1"/>
+    <w:lsdException w:name="heading 8" w:uiPriority="9" w:semiHidden="1" w:unhideWhenUsed="1" w:qFormat="1"/>
+    <w:lsdException w:name="heading 9" w:uiPriority="9" w:semiHidden="1" w:unhideWhenUsed="1" w:qFormat="1"/>
     <w:lsdException w:name="index 1" w:semiHidden="1" w:unhideWhenUsed="1"/>
     <w:lsdException w:name="index 2" w:semiHidden="1" w:unhideWhenUsed="1"/>
     <w:lsdException w:name="index 3" w:semiHidden="1" w:unhideWhenUsed="1"/>
@@ -173,22 +152,22 @@
     <w:lsdException w:name="index 7" w:semiHidden="1" w:unhideWhenUsed="1"/>
     <w:lsdException w:name="index 8" w:semiHidden="1" w:unhideWhenUsed="1"/>
     <w:lsdException w:name="index 9" w:semiHidden="1" w:unhideWhenUsed="1"/>
-    <w:lsdException w:name="toc 1" w:semiHidden="1" w:uiPriority="39" w:unhideWhenUsed="1"/>
-    <w:lsdException w:name="toc 2" w:semiHidden="1" w:uiPriority="39" w:unhideWhenUsed="1"/>
-    <w:lsdException w:name="toc 3" w:semiHidden="1" w:uiPriority="39" w:unhideWhenUsed="1"/>
-    <w:lsdException w:name="toc 4" w:semiHidden="1" w:uiPriority="39" w:unhideWhenUsed="1"/>
-    <w:lsdException w:name="toc 5" w:semiHidden="1" w:uiPriority="39" w:unhideWhenUsed="1"/>
-    <w:lsdException w:name="toc 6" w:semiHidden="1" w:uiPriority="39" w:unhideWhenUsed="1"/>
-    <w:lsdException w:name="toc 7" w:semiHidden="1" w:uiPriority="39" w:unhideWhenUsed="1"/>
-    <w:lsdException w:name="toc 8" w:semiHidden="1" w:uiPriority="39" w:unhideWhenUsed="1"/>
-    <w:lsdException w:name="toc 9" w:semiHidden="1" w:uiPriority="39" w:unhideWhenUsed="1"/>
+    <w:lsdException w:name="toc 1" w:uiPriority="39" w:semiHidden="1" w:unhideWhenUsed="1"/>
+    <w:lsdException w:name="toc 2" w:uiPriority="39" w:semiHidden="1" w:unhideWhenUsed="1"/>
+    <w:lsdException w:name="toc 3" w:uiPriority="39" w:semiHidden="1" w:unhideWhenUsed="1"/>
+    <w:lsdException w:name="toc 4" w:uiPriority="39" w:semiHidden="1" w:unhideWhenUsed="1"/>
+    <w:lsdException w:name="toc 5" w:uiPriority="39" w:semiHidden="1" w:unhideWhenUsed="1"/>
+    <w:lsdException w:name="toc 6" w:uiPriority="39" w:semiHidden="1" w:unhideWhenUsed="1"/>
+    <w:lsdException w:name="toc 7" w:uiPriority="39" w:semiHidden="1" w:unhideWhenUsed="1"/>
+    <w:lsdException w:name="toc 8" w:uiPriority="39" w:semiHidden="1" w:unhideWhenUsed="1"/>
+    <w:lsdException w:name="toc 9" w:uiPriority="39" w:semiHidden="1" w:unhideWhenUsed="1"/>
     <w:lsdException w:name="Normal Indent" w:semiHidden="1" w:unhideWhenUsed="1"/>
     <w:lsdException w:name="footnote text" w:semiHidden="1" w:unhideWhenUsed="1"/>
     <w:lsdException w:name="annotation text" w:semiHidden="1" w:unhideWhenUsed="1"/>
     <w:lsdException w:name="header" w:semiHidden="1" w:unhideWhenUsed="1"/>
     <w:lsdException w:name="footer" w:semiHidden="1" w:unhideWhenUsed="1"/>
     <w:lsdException w:name="index heading" w:semiHidden="1" w:unhideWhenUsed="1"/>
-    <w:lsdException w:name="caption" w:semiHidden="1" w:uiPriority="35" w:unhideWhenUsed="1" w:qFormat="1"/>
+    <w:lsdException w:name="caption" w:uiPriority="35" w:semiHidden="1" w:unhideWhenUsed="1" w:qFormat="1"/>
     <w:lsdException w:name="table of figures" w:semiHidden="1" w:unhideWhenUsed="1"/>
     <w:lsdException w:name="envelope address" w:semiHidden="1" w:unhideWhenUsed="1"/>
     <w:lsdException w:name="envelope return" w:semiHidden="1" w:unhideWhenUsed="1"/>
@@ -219,7 +198,7 @@
     <w:lsdException w:name="Title" w:uiPriority="10" w:qFormat="1"/>
     <w:lsdException w:name="Closing" w:semiHidden="1" w:unhideWhenUsed="1"/>
     <w:lsdException w:name="Signature" w:semiHidden="1" w:unhideWhenUsed="1"/>
-    <w:lsdException w:name="Default Paragraph Font" w:semiHidden="1" w:uiPriority="1" w:unhideWhenUsed="1"/>
+    <w:lsdException w:name="Default Paragraph Font" w:uiPriority="1" w:semiHidden="1" w:unhideWhenUsed="1"/>
     <w:lsdException w:name="Body Text" w:semiHidden="1" w:unhideWhenUsed="1"/>
     <w:lsdException w:name="Body Text Indent" w:semiHidden="1" w:unhideWhenUsed="1"/>
     <w:lsdException w:name="List Continue" w:semiHidden="1" w:unhideWhenUsed="1"/>
@@ -419,8 +398,8 @@
     <w:lsdException w:name="Subtle Reference" w:uiPriority="31" w:qFormat="1"/>
     <w:lsdException w:name="Intense Reference" w:uiPriority="32" w:qFormat="1"/>
     <w:lsdException w:name="Book Title" w:uiPriority="33" w:qFormat="1"/>
-    <w:lsdException w:name="Bibliography" w:semiHidden="1" w:uiPriority="37" w:unhideWhenUsed="1"/>
-    <w:lsdException w:name="TOC Heading" w:semiHidden="1" w:uiPriority="39" w:unhideWhenUsed="1" w:qFormat="1"/>
+    <w:lsdException w:name="Bibliography" w:uiPriority="37" w:semiHidden="1" w:unhideWhenUsed="1"/>
+    <w:lsdException w:name="TOC Heading" w:uiPriority="39" w:semiHidden="1" w:unhideWhenUsed="1" w:qFormat="1"/>
     <w:lsdException w:name="Plain Table 1" w:uiPriority="41"/>
     <w:lsdException w:name="Plain Table 2" w:uiPriority="42"/>
     <w:lsdException w:name="Plain Table 3" w:uiPriority="43"/>
@@ -531,21 +510,187 @@
     <w:lsdException w:name="Unresolved Mention" w:semiHidden="1" w:unhideWhenUsed="1"/>
     <w:lsdException w:name="Smart Link" w:semiHidden="1" w:unhideWhenUsed="1"/>
   </w:latentStyles>
-  <w:style w:type="paragraph" w:default="1" w:styleId="Normal">
+  <w:style w:type="paragraph" w:styleId="Normal" w:default="1">
     <w:name w:val="Normal"/>
     <w:qFormat/>
     <w:pPr>
-      <w:spacing w:after="160" w:line="259" w:lineRule="auto"/>
+      <w:widowControl/>
+      <w:suppressAutoHyphens w:val="true"/>
+      <w:bidi w:val="0"/>
+      <w:spacing w:lineRule="auto" w:line="259" w:before="0" w:after="160"/>
+      <w:jc w:val="left"/>
     </w:pPr>
     <w:rPr>
+      <w:rFonts w:ascii="Calibri" w:hAnsi="Calibri" w:eastAsia="Calibri" w:cs="" w:asciiTheme="minorHAnsi" w:cstheme="minorBidi" w:eastAsiaTheme="minorHAnsi" w:hAnsiTheme="minorHAnsi"/>
+      <w:color w:val="auto"/>
+      <w:kern w:val="0"/>
       <w:sz w:val="22"/>
+      <w:szCs w:val="22"/>
+      <w:lang w:val="pt-BR" w:eastAsia="en-US" w:bidi="ar-SA"/>
     </w:rPr>
   </w:style>
-  <w:style w:type="character" w:default="1" w:styleId="Fontepargpadro">
+  <w:style w:type="character" w:styleId="DefaultParagraphFont" w:default="1">
     <w:name w:val="Default Paragraph Font"/>
     <w:uiPriority w:val="1"/>
     <w:semiHidden/>
     <w:unhideWhenUsed/>
+    <w:qFormat/>
+    <w:rPr/>
+  </w:style>
+  <w:style w:type="character" w:styleId="CabealhoChar" w:customStyle="1">
+    <w:name w:val="Cabeçalho Char"/>
+    <w:basedOn w:val="DefaultParagraphFont"/>
+    <w:link w:val="Cabealho"/>
+    <w:uiPriority w:val="99"/>
+    <w:qFormat/>
+    <w:rsid w:val="00157865"/>
+    <w:rPr/>
+  </w:style>
+  <w:style w:type="character" w:styleId="RodapChar" w:customStyle="1">
+    <w:name w:val="Rodapé Char"/>
+    <w:basedOn w:val="DefaultParagraphFont"/>
+    <w:link w:val="Rodap"/>
+    <w:uiPriority w:val="99"/>
+    <w:qFormat/>
+    <w:rsid w:val="00157865"/>
+    <w:rPr/>
+  </w:style>
+  <w:style w:type="paragraph" w:styleId="Ttulo">
+    <w:name w:val="Título"/>
+    <w:basedOn w:val="Normal"/>
+    <w:next w:val="Corpodotexto"/>
+    <w:qFormat/>
+    <w:pPr>
+      <w:keepNext w:val="true"/>
+      <w:spacing w:before="240" w:after="120"/>
+    </w:pPr>
+    <w:rPr>
+      <w:rFonts w:ascii="Liberation Sans" w:hAnsi="Liberation Sans" w:eastAsia="Noto Sans CJK SC" w:cs="Lohit Devanagari"/>
+      <w:sz w:val="28"/>
+      <w:szCs w:val="28"/>
+    </w:rPr>
+  </w:style>
+  <w:style w:type="paragraph" w:styleId="Corpodotexto">
+    <w:name w:val="Body Text"/>
+    <w:basedOn w:val="Normal"/>
+    <w:pPr>
+      <w:spacing w:lineRule="auto" w:line="276" w:before="0" w:after="140"/>
+    </w:pPr>
+    <w:rPr/>
+  </w:style>
+  <w:style w:type="paragraph" w:styleId="Lista">
+    <w:name w:val="List"/>
+    <w:basedOn w:val="Corpodotexto"/>
+    <w:pPr/>
+    <w:rPr>
+      <w:rFonts w:cs="Lohit Devanagari"/>
+    </w:rPr>
+  </w:style>
+  <w:style w:type="paragraph" w:styleId="Legenda">
+    <w:name w:val="Caption"/>
+    <w:basedOn w:val="Normal"/>
+    <w:qFormat/>
+    <w:pPr>
+      <w:suppressLineNumbers/>
+      <w:spacing w:before="120" w:after="120"/>
+    </w:pPr>
+    <w:rPr>
+      <w:rFonts w:cs="Lohit Devanagari"/>
+      <w:i/>
+      <w:iCs/>
+      <w:sz w:val="24"/>
+      <w:szCs w:val="24"/>
+    </w:rPr>
+  </w:style>
+  <w:style w:type="paragraph" w:styleId="Ndice" w:customStyle="1">
+    <w:name w:val="Índice"/>
+    <w:basedOn w:val="Normal"/>
+    <w:qFormat/>
+    <w:pPr>
+      <w:suppressLineNumbers/>
+    </w:pPr>
+    <w:rPr>
+      <w:rFonts w:cs="Lohit Devanagari"/>
+    </w:rPr>
+  </w:style>
+  <w:style w:type="paragraph" w:styleId="Ttulododocumento">
+    <w:name w:val="Title"/>
+    <w:basedOn w:val="Normal"/>
+    <w:next w:val="Corpodotexto"/>
+    <w:qFormat/>
+    <w:pPr>
+      <w:keepNext w:val="true"/>
+      <w:spacing w:before="240" w:after="120"/>
+    </w:pPr>
+    <w:rPr>
+      <w:rFonts w:ascii="Liberation Sans" w:hAnsi="Liberation Sans" w:eastAsia="Noto Sans CJK SC" w:cs="Lohit Devanagari"/>
+      <w:sz w:val="28"/>
+      <w:szCs w:val="28"/>
+    </w:rPr>
+  </w:style>
+  <w:style w:type="paragraph" w:styleId="Caption">
+    <w:name w:val="caption"/>
+    <w:basedOn w:val="Normal"/>
+    <w:qFormat/>
+    <w:pPr>
+      <w:suppressLineNumbers/>
+      <w:spacing w:before="120" w:after="120"/>
+    </w:pPr>
+    <w:rPr>
+      <w:rFonts w:cs="Lohit Devanagari"/>
+      <w:i/>
+      <w:iCs/>
+      <w:sz w:val="24"/>
+      <w:szCs w:val="24"/>
+    </w:rPr>
+  </w:style>
+  <w:style w:type="paragraph" w:styleId="CabealhoeRodap" w:customStyle="1">
+    <w:name w:val="Cabeçalho e Rodapé"/>
+    <w:basedOn w:val="Normal"/>
+    <w:qFormat/>
+    <w:pPr/>
+    <w:rPr/>
+  </w:style>
+  <w:style w:type="paragraph" w:styleId="Cabealho">
+    <w:name w:val="Header"/>
+    <w:basedOn w:val="Normal"/>
+    <w:link w:val="CabealhoChar"/>
+    <w:uiPriority w:val="99"/>
+    <w:unhideWhenUsed/>
+    <w:rsid w:val="00157865"/>
+    <w:pPr>
+      <w:tabs>
+        <w:tab w:val="clear" w:pos="408"/>
+        <w:tab w:val="center" w:pos="4252" w:leader="none"/>
+        <w:tab w:val="right" w:pos="8504" w:leader="none"/>
+      </w:tabs>
+      <w:spacing w:lineRule="auto" w:line="240" w:before="0" w:after="0"/>
+    </w:pPr>
+    <w:rPr/>
+  </w:style>
+  <w:style w:type="paragraph" w:styleId="Rodap">
+    <w:name w:val="Footer"/>
+    <w:basedOn w:val="Normal"/>
+    <w:link w:val="RodapChar"/>
+    <w:uiPriority w:val="99"/>
+    <w:unhideWhenUsed/>
+    <w:rsid w:val="00157865"/>
+    <w:pPr>
+      <w:tabs>
+        <w:tab w:val="clear" w:pos="408"/>
+        <w:tab w:val="center" w:pos="4252" w:leader="none"/>
+        <w:tab w:val="right" w:pos="8504" w:leader="none"/>
+      </w:tabs>
+      <w:spacing w:lineRule="auto" w:line="240" w:before="0" w:after="0"/>
+    </w:pPr>
+    <w:rPr/>
+  </w:style>
+  <w:style w:type="numbering" w:styleId="NoList" w:default="1">
+    <w:name w:val="No List"/>
+    <w:uiPriority w:val="99"/>
+    <w:semiHidden/>
+    <w:unhideWhenUsed/>
+    <w:qFormat/>
   </w:style>
   <w:style w:type="table" w:default="1" w:styleId="Tabelanormal">
     <w:name w:val="Normal Table"/>
@@ -561,119 +706,6 @@
         <w:right w:w="108" w:type="dxa"/>
       </w:tblCellMar>
     </w:tblPr>
-  </w:style>
-  <w:style w:type="numbering" w:default="1" w:styleId="Semlista">
-    <w:name w:val="No List"/>
-    <w:uiPriority w:val="99"/>
-    <w:semiHidden/>
-    <w:unhideWhenUsed/>
-  </w:style>
-  <w:style w:type="character" w:customStyle="1" w:styleId="CabealhoChar">
-    <w:name w:val="Cabeçalho Char"/>
-    <w:basedOn w:val="Fontepargpadro"/>
-    <w:link w:val="Cabealho"/>
-    <w:uiPriority w:val="99"/>
-    <w:qFormat/>
-    <w:rsid w:val="00157865"/>
-  </w:style>
-  <w:style w:type="character" w:customStyle="1" w:styleId="RodapChar">
-    <w:name w:val="Rodapé Char"/>
-    <w:basedOn w:val="Fontepargpadro"/>
-    <w:link w:val="Rodap"/>
-    <w:uiPriority w:val="99"/>
-    <w:qFormat/>
-    <w:rsid w:val="00157865"/>
-  </w:style>
-  <w:style w:type="paragraph" w:styleId="Ttulo">
-    <w:name w:val="Title"/>
-    <w:basedOn w:val="Normal"/>
-    <w:next w:val="Corpodetexto"/>
-    <w:qFormat/>
-    <w:pPr>
-      <w:keepNext/>
-      <w:spacing w:before="240" w:after="120"/>
-    </w:pPr>
-    <w:rPr>
-      <w:rFonts w:ascii="Liberation Sans" w:eastAsia="Noto Sans CJK SC" w:hAnsi="Liberation Sans" w:cs="Lohit Devanagari"/>
-      <w:sz w:val="28"/>
-      <w:szCs w:val="28"/>
-    </w:rPr>
-  </w:style>
-  <w:style w:type="paragraph" w:styleId="Corpodetexto">
-    <w:name w:val="Body Text"/>
-    <w:basedOn w:val="Normal"/>
-    <w:pPr>
-      <w:spacing w:after="140" w:line="276" w:lineRule="auto"/>
-    </w:pPr>
-  </w:style>
-  <w:style w:type="paragraph" w:styleId="Lista">
-    <w:name w:val="List"/>
-    <w:basedOn w:val="Corpodetexto"/>
-    <w:rPr>
-      <w:rFonts w:cs="Lohit Devanagari"/>
-    </w:rPr>
-  </w:style>
-  <w:style w:type="paragraph" w:styleId="Legenda">
-    <w:name w:val="caption"/>
-    <w:basedOn w:val="Normal"/>
-    <w:qFormat/>
-    <w:pPr>
-      <w:suppressLineNumbers/>
-      <w:spacing w:before="120" w:after="120"/>
-    </w:pPr>
-    <w:rPr>
-      <w:rFonts w:cs="Lohit Devanagari"/>
-      <w:i/>
-      <w:iCs/>
-      <w:sz w:val="24"/>
-      <w:szCs w:val="24"/>
-    </w:rPr>
-  </w:style>
-  <w:style w:type="paragraph" w:customStyle="1" w:styleId="ndice">
-    <w:name w:val="Índice"/>
-    <w:basedOn w:val="Normal"/>
-    <w:qFormat/>
-    <w:pPr>
-      <w:suppressLineNumbers/>
-    </w:pPr>
-    <w:rPr>
-      <w:rFonts w:cs="Lohit Devanagari"/>
-    </w:rPr>
-  </w:style>
-  <w:style w:type="paragraph" w:customStyle="1" w:styleId="CabealhoeRodap">
-    <w:name w:val="Cabeçalho e Rodapé"/>
-    <w:basedOn w:val="Normal"/>
-    <w:qFormat/>
-  </w:style>
-  <w:style w:type="paragraph" w:styleId="Cabealho">
-    <w:name w:val="header"/>
-    <w:basedOn w:val="Normal"/>
-    <w:link w:val="CabealhoChar"/>
-    <w:uiPriority w:val="99"/>
-    <w:unhideWhenUsed/>
-    <w:rsid w:val="00157865"/>
-    <w:pPr>
-      <w:tabs>
-        <w:tab w:val="center" w:pos="4252"/>
-        <w:tab w:val="right" w:pos="8504"/>
-      </w:tabs>
-      <w:spacing w:after="0" w:line="240" w:lineRule="auto"/>
-    </w:pPr>
-  </w:style>
-  <w:style w:type="paragraph" w:styleId="Rodap">
-    <w:name w:val="footer"/>
-    <w:basedOn w:val="Normal"/>
-    <w:link w:val="RodapChar"/>
-    <w:uiPriority w:val="99"/>
-    <w:unhideWhenUsed/>
-    <w:rsid w:val="00157865"/>
-    <w:pPr>
-      <w:tabs>
-        <w:tab w:val="center" w:pos="4252"/>
-        <w:tab w:val="right" w:pos="8504"/>
-      </w:tabs>
-      <w:spacing w:after="0" w:line="240" w:lineRule="auto"/>
-    </w:pPr>
   </w:style>
 </w:styles>
 </file>

</xml_diff>